<commit_message>
Change diagrams in Design Document
</commit_message>
<xml_diff>
--- a/Final_documents/Design_document.docx
+++ b/Final_documents/Design_document.docx
@@ -702,19 +702,7 @@
           <w:sz w:val="30"/>
           <w:szCs w:val="30"/>
         </w:rPr>
-        <w:t xml:space="preserve">1.  </w:t>
-      </w:r>
-      <w:r>
-        <w:rPr>
-          <w:rFonts w:ascii="Arial" w:hAnsi="Arial"/>
-          <w:b/>
-          <w:bCs/>
-          <w:i w:val="false"/>
-          <w:iCs w:val="false"/>
-          <w:sz w:val="30"/>
-          <w:szCs w:val="30"/>
-        </w:rPr>
-        <w:t>System Architecture</w:t>
+        <w:t>1.  System Architecture</w:t>
       </w:r>
     </w:p>
     <w:p>
@@ -754,19 +742,7 @@
           <w:sz w:val="30"/>
           <w:szCs w:val="30"/>
         </w:rPr>
-        <w:t>3</w:t>
-      </w:r>
-      <w:r>
-        <w:rPr>
-          <w:rFonts w:ascii="Arial" w:hAnsi="Arial"/>
-          <w:b/>
-          <w:bCs/>
-          <w:i w:val="false"/>
-          <w:iCs w:val="false"/>
-          <w:sz w:val="30"/>
-          <w:szCs w:val="30"/>
-        </w:rPr>
-        <w:t>.  Class Diagram</w:t>
+        <w:t>3.  Class Diagram</w:t>
       </w:r>
     </w:p>
     <w:p>
@@ -786,19 +762,7 @@
           <w:sz w:val="30"/>
           <w:szCs w:val="30"/>
         </w:rPr>
-        <w:t>4</w:t>
-      </w:r>
-      <w:r>
-        <w:rPr>
-          <w:rFonts w:ascii="Arial" w:hAnsi="Arial"/>
-          <w:b/>
-          <w:bCs/>
-          <w:i w:val="false"/>
-          <w:iCs w:val="false"/>
-          <w:sz w:val="30"/>
-          <w:szCs w:val="30"/>
-        </w:rPr>
-        <w:t>.  Sequence Diagrams</w:t>
+        <w:t>4.  Sequence Diagrams</w:t>
       </w:r>
     </w:p>
     <w:p>
@@ -819,19 +783,7 @@
           <w:sz w:val="30"/>
           <w:szCs w:val="30"/>
         </w:rPr>
-        <w:t>4</w:t>
-      </w:r>
-      <w:r>
-        <w:rPr>
-          <w:rFonts w:ascii="Arial" w:hAnsi="Arial"/>
-          <w:b/>
-          <w:bCs/>
-          <w:i w:val="false"/>
-          <w:iCs w:val="false"/>
-          <w:sz w:val="30"/>
-          <w:szCs w:val="30"/>
-        </w:rPr>
-        <w:t>.1   Sign up sequence diagram</w:t>
+        <w:t>4.1   Sign up sequence diagram</w:t>
       </w:r>
     </w:p>
     <w:p>
@@ -852,19 +804,7 @@
           <w:sz w:val="30"/>
           <w:szCs w:val="30"/>
         </w:rPr>
-        <w:t>4</w:t>
-      </w:r>
-      <w:r>
-        <w:rPr>
-          <w:rFonts w:ascii="Arial" w:hAnsi="Arial"/>
-          <w:b/>
-          <w:bCs/>
-          <w:i w:val="false"/>
-          <w:iCs w:val="false"/>
-          <w:sz w:val="30"/>
-          <w:szCs w:val="30"/>
-        </w:rPr>
-        <w:t>.2   Sort displayed posts sequence diagram</w:t>
+        <w:t>4.2   Sort displayed posts sequence diagram</w:t>
       </w:r>
     </w:p>
     <w:p>
@@ -885,19 +825,7 @@
           <w:sz w:val="30"/>
           <w:szCs w:val="30"/>
         </w:rPr>
-        <w:t>4</w:t>
-      </w:r>
-      <w:r>
-        <w:rPr>
-          <w:rFonts w:ascii="Arial" w:hAnsi="Arial"/>
-          <w:b/>
-          <w:bCs/>
-          <w:i w:val="false"/>
-          <w:iCs w:val="false"/>
-          <w:sz w:val="30"/>
-          <w:szCs w:val="30"/>
-        </w:rPr>
-        <w:t>.3   Login / logout sequence diagram</w:t>
+        <w:t>4.3   Login / logout sequence diagram</w:t>
       </w:r>
     </w:p>
     <w:p>
@@ -918,19 +846,7 @@
           <w:sz w:val="30"/>
           <w:szCs w:val="30"/>
         </w:rPr>
-        <w:t>4</w:t>
-      </w:r>
-      <w:r>
-        <w:rPr>
-          <w:rFonts w:ascii="Arial" w:hAnsi="Arial"/>
-          <w:b/>
-          <w:bCs/>
-          <w:i w:val="false"/>
-          <w:iCs w:val="false"/>
-          <w:sz w:val="30"/>
-          <w:szCs w:val="30"/>
-        </w:rPr>
-        <w:t>.4   Create new post sequence diagram</w:t>
+        <w:t>4.4   Create new post sequence diagram</w:t>
       </w:r>
     </w:p>
     <w:p>
@@ -951,19 +867,7 @@
           <w:sz w:val="30"/>
           <w:szCs w:val="30"/>
         </w:rPr>
-        <w:t>4</w:t>
-      </w:r>
-      <w:r>
-        <w:rPr>
-          <w:rFonts w:ascii="Arial" w:hAnsi="Arial"/>
-          <w:b/>
-          <w:bCs/>
-          <w:i w:val="false"/>
-          <w:iCs w:val="false"/>
-          <w:sz w:val="30"/>
-          <w:szCs w:val="30"/>
-        </w:rPr>
-        <w:t>.5   Edit post sequence diagram</w:t>
+        <w:t>4.5   Edit post sequence diagram</w:t>
       </w:r>
     </w:p>
     <w:p>
@@ -984,19 +888,7 @@
           <w:sz w:val="30"/>
           <w:szCs w:val="30"/>
         </w:rPr>
-        <w:t>4</w:t>
-      </w:r>
-      <w:r>
-        <w:rPr>
-          <w:rFonts w:ascii="Arial" w:hAnsi="Arial"/>
-          <w:b/>
-          <w:bCs/>
-          <w:i w:val="false"/>
-          <w:iCs w:val="false"/>
-          <w:sz w:val="30"/>
-          <w:szCs w:val="30"/>
-        </w:rPr>
-        <w:t>.6   Post new comment sequence diagram</w:t>
+        <w:t>4.6   Post new comment sequence diagram</w:t>
       </w:r>
     </w:p>
     <w:p>
@@ -1017,19 +909,7 @@
           <w:sz w:val="30"/>
           <w:szCs w:val="30"/>
         </w:rPr>
-        <w:t>4</w:t>
-      </w:r>
-      <w:r>
-        <w:rPr>
-          <w:rFonts w:ascii="Arial" w:hAnsi="Arial"/>
-          <w:b/>
-          <w:bCs/>
-          <w:i w:val="false"/>
-          <w:iCs w:val="false"/>
-          <w:sz w:val="30"/>
-          <w:szCs w:val="30"/>
-        </w:rPr>
-        <w:t>.7   Edit comment sequence diagram</w:t>
+        <w:t>4.7   Edit comment sequence diagram</w:t>
       </w:r>
     </w:p>
     <w:p>
@@ -1050,19 +930,7 @@
           <w:sz w:val="30"/>
           <w:szCs w:val="30"/>
         </w:rPr>
-        <w:t>4</w:t>
-      </w:r>
-      <w:r>
-        <w:rPr>
-          <w:rFonts w:ascii="Arial" w:hAnsi="Arial"/>
-          <w:b/>
-          <w:bCs/>
-          <w:i w:val="false"/>
-          <w:iCs w:val="false"/>
-          <w:sz w:val="30"/>
-          <w:szCs w:val="30"/>
-        </w:rPr>
-        <w:t>.8   Edit profile sequence diagram</w:t>
+        <w:t>4.8   Edit profile sequence diagram</w:t>
       </w:r>
     </w:p>
     <w:p>
@@ -1083,19 +951,7 @@
           <w:sz w:val="30"/>
           <w:szCs w:val="30"/>
         </w:rPr>
-        <w:t>4</w:t>
-      </w:r>
-      <w:r>
-        <w:rPr>
-          <w:rFonts w:ascii="Arial" w:hAnsi="Arial"/>
-          <w:b/>
-          <w:bCs/>
-          <w:i w:val="false"/>
-          <w:iCs w:val="false"/>
-          <w:sz w:val="30"/>
-          <w:szCs w:val="30"/>
-        </w:rPr>
-        <w:t>.9   Delete members’ comments sequence diagram</w:t>
+        <w:t>4.9   Delete members’ comments sequence diagram</w:t>
       </w:r>
     </w:p>
     <w:p>
@@ -1116,19 +972,7 @@
           <w:sz w:val="30"/>
           <w:szCs w:val="30"/>
         </w:rPr>
-        <w:t>4</w:t>
-      </w:r>
-      <w:r>
-        <w:rPr>
-          <w:rFonts w:ascii="Arial" w:hAnsi="Arial"/>
-          <w:b/>
-          <w:bCs/>
-          <w:i w:val="false"/>
-          <w:iCs w:val="false"/>
-          <w:sz w:val="30"/>
-          <w:szCs w:val="30"/>
-        </w:rPr>
-        <w:t>.10 Delete members’ posts sequence diagram</w:t>
+        <w:t>4.10 Delete members’ posts sequence diagram</w:t>
       </w:r>
     </w:p>
     <w:p>
@@ -1498,19 +1342,7 @@
           <w:sz w:val="24"/>
           <w:szCs w:val="24"/>
         </w:rPr>
-        <w:t xml:space="preserve">The MVC (Model – View – Controller) pattern is </w:t>
-      </w:r>
-      <w:r>
-        <w:rPr>
-          <w:rFonts w:ascii="Arial" w:hAnsi="Arial"/>
-          <w:b w:val="false"/>
-          <w:bCs w:val="false"/>
-          <w:i w:val="false"/>
-          <w:iCs w:val="false"/>
-          <w:sz w:val="24"/>
-          <w:szCs w:val="24"/>
-        </w:rPr>
-        <w:t>applied as the main system architecture for our project, an Online Discussion Forum.</w:t>
+        <w:t>The MVC (Model – View – Controller) pattern is applied as the main system architecture for our project, an Online Discussion Forum.</w:t>
       </w:r>
     </w:p>
     <w:p>
@@ -1878,11 +1710,16 @@
       </w:pPr>
       <w:r>
         <w:rPr>
-          <w:b/>
-          <w:bCs/>
+          <w:rFonts w:ascii="Arial" w:hAnsi="Arial"/>
+          <w:b w:val="false"/>
+          <w:bCs w:val="false"/>
+          <w:i w:val="false"/>
+          <w:iCs w:val="false"/>
+          <w:sz w:val="24"/>
+          <w:szCs w:val="24"/>
         </w:rPr>
         <w:drawing>
-          <wp:anchor behindDoc="0" distT="0" distB="0" distL="0" distR="0" simplePos="0" locked="0" layoutInCell="1" allowOverlap="1" relativeHeight="15">
+          <wp:anchor behindDoc="0" distT="0" distB="0" distL="0" distR="0" simplePos="0" locked="0" layoutInCell="1" allowOverlap="1" relativeHeight="11">
             <wp:simplePos x="0" y="0"/>
             <wp:positionH relativeFrom="column">
               <wp:align>center</wp:align>
@@ -2245,17 +2082,7 @@
           <w:sz w:val="30"/>
           <w:szCs w:val="30"/>
         </w:rPr>
-        <w:t>2</w:t>
-      </w:r>
-      <w:r>
-        <w:rPr>
-          <w:rFonts w:ascii="Arial" w:hAnsi="Arial"/>
-          <w:b/>
-          <w:bCs/>
-          <w:sz w:val="30"/>
-          <w:szCs w:val="30"/>
-        </w:rPr>
-        <w:t>.  Use Case Diagram</w:t>
+        <w:t>2.  Use Case Diagram</w:t>
       </w:r>
     </w:p>
     <w:p>
@@ -2662,17 +2489,7 @@
           <w:sz w:val="30"/>
           <w:szCs w:val="30"/>
         </w:rPr>
-        <w:t>3</w:t>
-      </w:r>
-      <w:r>
-        <w:rPr>
-          <w:rFonts w:ascii="Arial" w:hAnsi="Arial"/>
-          <w:b/>
-          <w:bCs/>
-          <w:sz w:val="30"/>
-          <w:szCs w:val="30"/>
-        </w:rPr>
-        <w:t>.  Class Diagram</w:t>
+        <w:t>3.  Class Diagram</w:t>
       </w:r>
     </w:p>
     <w:p>
@@ -2858,15 +2675,15 @@
           <w:szCs w:val="30"/>
         </w:rPr>
         <w:drawing>
-          <wp:anchor behindDoc="0" distT="0" distB="0" distL="0" distR="0" simplePos="0" locked="0" layoutInCell="1" allowOverlap="1" relativeHeight="10">
+          <wp:anchor behindDoc="0" distT="0" distB="0" distL="0" distR="0" simplePos="0" locked="0" layoutInCell="1" allowOverlap="1" relativeHeight="12">
             <wp:simplePos x="0" y="0"/>
             <wp:positionH relativeFrom="column">
-              <wp:posOffset>-838200</wp:posOffset>
+              <wp:align>center</wp:align>
             </wp:positionH>
             <wp:positionV relativeFrom="paragraph">
               <wp:posOffset>635</wp:posOffset>
             </wp:positionV>
-            <wp:extent cx="7772400" cy="3698875"/>
+            <wp:extent cx="6332220" cy="3013710"/>
             <wp:effectExtent l="0" t="0" r="0" b="0"/>
             <wp:wrapTopAndBottom/>
             <wp:docPr id="3" name="Image2" descr=""/>
@@ -2891,7 +2708,7 @@
                   <pic:spPr bwMode="auto">
                     <a:xfrm>
                       <a:off x="0" y="0"/>
-                      <a:ext cx="7772400" cy="3698875"/>
+                      <a:ext cx="6332220" cy="3013710"/>
                     </a:xfrm>
                     <a:prstGeom prst="rect">
                       <a:avLst/>
@@ -3206,6 +3023,75 @@
     <w:p>
       <w:pPr>
         <w:pStyle w:val="Normal"/>
+        <w:jc w:val="left"/>
+        <w:rPr>
+          <w:rFonts w:ascii="Arial" w:hAnsi="Arial"/>
+          <w:b/>
+          <w:b/>
+          <w:bCs/>
+          <w:sz w:val="30"/>
+          <w:szCs w:val="30"/>
+        </w:rPr>
+      </w:pPr>
+      <w:r>
+        <w:rPr>
+          <w:rFonts w:ascii="Arial" w:hAnsi="Arial"/>
+          <w:b/>
+          <w:bCs/>
+          <w:sz w:val="30"/>
+          <w:szCs w:val="30"/>
+        </w:rPr>
+      </w:r>
+    </w:p>
+    <w:p>
+      <w:pPr>
+        <w:pStyle w:val="Normal"/>
+        <w:jc w:val="left"/>
+        <w:rPr>
+          <w:rFonts w:ascii="Arial" w:hAnsi="Arial"/>
+          <w:b/>
+          <w:b/>
+          <w:bCs/>
+          <w:sz w:val="30"/>
+          <w:szCs w:val="30"/>
+        </w:rPr>
+      </w:pPr>
+      <w:r>
+        <w:rPr>
+          <w:rFonts w:ascii="Arial" w:hAnsi="Arial"/>
+          <w:b/>
+          <w:bCs/>
+          <w:sz w:val="30"/>
+          <w:szCs w:val="30"/>
+        </w:rPr>
+      </w:r>
+    </w:p>
+    <w:p>
+      <w:pPr>
+        <w:pStyle w:val="Normal"/>
+        <w:jc w:val="left"/>
+        <w:rPr>
+          <w:rFonts w:ascii="Arial" w:hAnsi="Arial"/>
+          <w:b/>
+          <w:b/>
+          <w:bCs/>
+          <w:sz w:val="30"/>
+          <w:szCs w:val="30"/>
+        </w:rPr>
+      </w:pPr>
+      <w:r>
+        <w:rPr>
+          <w:rFonts w:ascii="Arial" w:hAnsi="Arial"/>
+          <w:b/>
+          <w:bCs/>
+          <w:sz w:val="30"/>
+          <w:szCs w:val="30"/>
+        </w:rPr>
+      </w:r>
+    </w:p>
+    <w:p>
+      <w:pPr>
+        <w:pStyle w:val="Normal"/>
         <w:spacing w:lineRule="auto" w:line="360"/>
         <w:jc w:val="left"/>
         <w:rPr/>
@@ -3218,17 +3104,7 @@
           <w:sz w:val="30"/>
           <w:szCs w:val="30"/>
         </w:rPr>
-        <w:t>4</w:t>
-      </w:r>
-      <w:r>
-        <w:rPr>
-          <w:rFonts w:ascii="Arial" w:hAnsi="Arial"/>
-          <w:b/>
-          <w:bCs/>
-          <w:sz w:val="30"/>
-          <w:szCs w:val="30"/>
-        </w:rPr>
-        <w:t>.  Sequence Diagrams</w:t>
+        <w:t>4.  Sequence Diagrams</w:t>
       </w:r>
     </w:p>
     <w:p>
@@ -3249,17 +3125,7 @@
           <w:sz w:val="30"/>
           <w:szCs w:val="30"/>
         </w:rPr>
-        <w:t>4</w:t>
-      </w:r>
-      <w:r>
-        <w:rPr>
-          <w:rFonts w:ascii="Arial" w:hAnsi="Arial"/>
-          <w:b/>
-          <w:bCs/>
-          <w:sz w:val="30"/>
-          <w:szCs w:val="30"/>
-        </w:rPr>
-        <w:t>.1   Sign up sequence diagram</w:t>
+        <w:t>4.1   Sign up sequence diagram</w:t>
       </w:r>
     </w:p>
     <w:p>
@@ -3288,7 +3154,7 @@
           <w:szCs w:val="30"/>
         </w:rPr>
         <w:drawing>
-          <wp:anchor behindDoc="0" distT="0" distB="0" distL="0" distR="0" simplePos="0" locked="0" layoutInCell="1" allowOverlap="1" relativeHeight="11">
+          <wp:anchor behindDoc="0" distT="0" distB="0" distL="0" distR="0" simplePos="0" locked="0" layoutInCell="1" allowOverlap="1" relativeHeight="8">
             <wp:simplePos x="0" y="0"/>
             <wp:positionH relativeFrom="column">
               <wp:posOffset>-381000</wp:posOffset>
@@ -3352,17 +3218,7 @@
           <w:sz w:val="30"/>
           <w:szCs w:val="30"/>
         </w:rPr>
-        <w:t>4</w:t>
-      </w:r>
-      <w:r>
-        <w:rPr>
-          <w:rFonts w:ascii="Arial" w:hAnsi="Arial"/>
-          <w:b/>
-          <w:bCs/>
-          <w:sz w:val="30"/>
-          <w:szCs w:val="30"/>
-        </w:rPr>
-        <w:t>.2   Sort displayed posts sequence diagram</w:t>
+        <w:t>4.2   Sort displayed posts sequence diagram</w:t>
       </w:r>
     </w:p>
     <w:p>
@@ -3455,17 +3311,7 @@
           <w:sz w:val="30"/>
           <w:szCs w:val="30"/>
         </w:rPr>
-        <w:t>4</w:t>
-      </w:r>
-      <w:r>
-        <w:rPr>
-          <w:rFonts w:ascii="Arial" w:hAnsi="Arial"/>
-          <w:b/>
-          <w:bCs/>
-          <w:sz w:val="30"/>
-          <w:szCs w:val="30"/>
-        </w:rPr>
-        <w:t>.3   Login / logout sequence diagram</w:t>
+        <w:t>4.3   Login / logout sequence diagram</w:t>
       </w:r>
     </w:p>
     <w:p>
@@ -3494,7 +3340,7 @@
           <w:szCs w:val="30"/>
         </w:rPr>
         <w:drawing>
-          <wp:anchor behindDoc="0" distT="0" distB="0" distL="0" distR="0" simplePos="0" locked="0" layoutInCell="1" allowOverlap="1" relativeHeight="5">
+          <wp:anchor behindDoc="0" distT="0" distB="0" distL="0" distR="0" simplePos="0" locked="0" layoutInCell="1" allowOverlap="1" relativeHeight="4">
             <wp:simplePos x="0" y="0"/>
             <wp:positionH relativeFrom="column">
               <wp:posOffset>180975</wp:posOffset>
@@ -3566,7 +3412,7 @@
           <w:szCs w:val="30"/>
         </w:rPr>
         <w:drawing>
-          <wp:anchor behindDoc="0" distT="0" distB="0" distL="0" distR="0" simplePos="0" locked="0" layoutInCell="1" allowOverlap="1" relativeHeight="6">
+          <wp:anchor behindDoc="0" distT="0" distB="0" distL="0" distR="0" simplePos="0" locked="0" layoutInCell="1" allowOverlap="1" relativeHeight="5">
             <wp:simplePos x="0" y="0"/>
             <wp:positionH relativeFrom="column">
               <wp:align>center</wp:align>
@@ -3758,61 +3604,16 @@
         <w:rPr/>
       </w:pPr>
       <w:r>
-        <w:rPr>
-          <w:rFonts w:ascii="Arial" w:hAnsi="Arial"/>
-          <w:b/>
-          <w:bCs/>
-          <w:sz w:val="30"/>
-          <w:szCs w:val="30"/>
-        </w:rPr>
-        <w:t>4</w:t>
-      </w:r>
-      <w:r>
-        <w:rPr>
-          <w:rFonts w:ascii="Arial" w:hAnsi="Arial"/>
-          <w:b/>
-          <w:bCs/>
-          <w:sz w:val="30"/>
-          <w:szCs w:val="30"/>
-        </w:rPr>
-        <w:t>.4   Create new post sequence diagram</w:t>
-      </w:r>
-    </w:p>
-    <w:p>
-      <w:pPr>
-        <w:pStyle w:val="Normal"/>
-        <w:widowControl/>
-        <w:bidi w:val="0"/>
-        <w:spacing w:lineRule="auto" w:line="360"/>
-        <w:ind w:left="449" w:right="0" w:hanging="0"/>
-        <w:jc w:val="left"/>
-        <w:rPr>
-          <w:rFonts w:ascii="Arial" w:hAnsi="Arial"/>
-          <w:b/>
-          <w:b/>
-          <w:bCs/>
-          <w:sz w:val="30"/>
-          <w:szCs w:val="30"/>
-        </w:rPr>
-      </w:pPr>
-      <w:r>
-        <w:rPr>
-          <w:rFonts w:ascii="Arial" w:hAnsi="Arial"/>
-          <w:b/>
-          <w:bCs/>
-          <w:sz w:val="30"/>
-          <w:szCs w:val="30"/>
-        </w:rPr>
         <w:drawing>
-          <wp:anchor behindDoc="0" distT="0" distB="0" distL="0" distR="0" simplePos="0" locked="0" layoutInCell="1" allowOverlap="1" relativeHeight="12">
+          <wp:anchor behindDoc="0" distT="0" distB="0" distL="0" distR="0" simplePos="0" locked="0" layoutInCell="1" allowOverlap="1" relativeHeight="13">
             <wp:simplePos x="0" y="0"/>
             <wp:positionH relativeFrom="column">
-              <wp:posOffset>752475</wp:posOffset>
+              <wp:posOffset>737870</wp:posOffset>
             </wp:positionH>
             <wp:positionV relativeFrom="paragraph">
-              <wp:posOffset>14605</wp:posOffset>
+              <wp:posOffset>259080</wp:posOffset>
             </wp:positionV>
-            <wp:extent cx="4422140" cy="8268335"/>
+            <wp:extent cx="4721225" cy="8827770"/>
             <wp:effectExtent l="0" t="0" r="0" b="0"/>
             <wp:wrapTopAndBottom/>
             <wp:docPr id="8" name="Image6" descr=""/>
@@ -3837,7 +3638,7 @@
                   <pic:spPr bwMode="auto">
                     <a:xfrm>
                       <a:off x="0" y="0"/>
-                      <a:ext cx="4422140" cy="8268335"/>
+                      <a:ext cx="4721225" cy="8827770"/>
                     </a:xfrm>
                     <a:prstGeom prst="rect">
                       <a:avLst/>
@@ -3849,6 +3650,16 @@
           </wp:anchor>
         </w:drawing>
       </w:r>
+      <w:r>
+        <w:rPr>
+          <w:rFonts w:ascii="Arial" w:hAnsi="Arial"/>
+          <w:b/>
+          <w:bCs/>
+          <w:sz w:val="30"/>
+          <w:szCs w:val="30"/>
+        </w:rPr>
+        <w:t>4.4   Create new post sequence diagram</w:t>
+      </w:r>
     </w:p>
     <w:p>
       <w:pPr>
@@ -3868,17 +3679,7 @@
           <w:sz w:val="30"/>
           <w:szCs w:val="30"/>
         </w:rPr>
-        <w:t>4</w:t>
-      </w:r>
-      <w:r>
-        <w:rPr>
-          <w:rFonts w:ascii="Arial" w:hAnsi="Arial"/>
-          <w:b/>
-          <w:bCs/>
-          <w:sz w:val="30"/>
-          <w:szCs w:val="30"/>
-        </w:rPr>
-        <w:t>.5   Edit post sequence diagram</w:t>
+        <w:t>4.5   Edit post sequence diagram</w:t>
       </w:r>
     </w:p>
     <w:p>
@@ -3907,7 +3708,7 @@
           <w:szCs w:val="30"/>
         </w:rPr>
         <w:drawing>
-          <wp:anchor behindDoc="0" distT="0" distB="0" distL="0" distR="0" simplePos="0" locked="0" layoutInCell="1" allowOverlap="1" relativeHeight="7">
+          <wp:anchor behindDoc="0" distT="0" distB="0" distL="0" distR="0" simplePos="0" locked="0" layoutInCell="1" allowOverlap="1" relativeHeight="14">
             <wp:simplePos x="0" y="0"/>
             <wp:positionH relativeFrom="column">
               <wp:posOffset>-733425</wp:posOffset>
@@ -3971,17 +3772,7 @@
           <w:sz w:val="30"/>
           <w:szCs w:val="30"/>
         </w:rPr>
-        <w:t>4</w:t>
-      </w:r>
-      <w:r>
-        <w:rPr>
-          <w:rFonts w:ascii="Arial" w:hAnsi="Arial"/>
-          <w:b/>
-          <w:bCs/>
-          <w:sz w:val="30"/>
-          <w:szCs w:val="30"/>
-        </w:rPr>
-        <w:t>.6   Post new comment sequence diagram</w:t>
+        <w:t>4.6   Post new comment sequence diagram</w:t>
       </w:r>
     </w:p>
     <w:p>
@@ -4010,7 +3801,7 @@
           <w:szCs w:val="30"/>
         </w:rPr>
         <w:drawing>
-          <wp:anchor behindDoc="0" distT="0" distB="0" distL="0" distR="0" simplePos="0" locked="0" layoutInCell="1" allowOverlap="1" relativeHeight="13">
+          <wp:anchor behindDoc="0" distT="0" distB="0" distL="0" distR="0" simplePos="0" locked="0" layoutInCell="1" allowOverlap="1" relativeHeight="9">
             <wp:simplePos x="0" y="0"/>
             <wp:positionH relativeFrom="column">
               <wp:posOffset>-85725</wp:posOffset>
@@ -4074,17 +3865,7 @@
           <w:sz w:val="30"/>
           <w:szCs w:val="30"/>
         </w:rPr>
-        <w:t>4</w:t>
-      </w:r>
-      <w:r>
-        <w:rPr>
-          <w:rFonts w:ascii="Arial" w:hAnsi="Arial"/>
-          <w:b/>
-          <w:bCs/>
-          <w:sz w:val="30"/>
-          <w:szCs w:val="30"/>
-        </w:rPr>
-        <w:t>.7   Edit comment sequence diagram</w:t>
+        <w:t>4.7   Edit comment sequence diagram</w:t>
       </w:r>
     </w:p>
     <w:p>
@@ -4143,7 +3924,7 @@
           <w:szCs w:val="30"/>
         </w:rPr>
         <w:drawing>
-          <wp:anchor behindDoc="0" distT="0" distB="0" distL="0" distR="0" simplePos="0" locked="0" layoutInCell="1" allowOverlap="1" relativeHeight="14">
+          <wp:anchor behindDoc="0" distT="0" distB="0" distL="0" distR="0" simplePos="0" locked="0" layoutInCell="1" allowOverlap="1" relativeHeight="10">
             <wp:simplePos x="0" y="0"/>
             <wp:positionH relativeFrom="column">
               <wp:posOffset>-219710</wp:posOffset>
@@ -4253,37 +4034,7 @@
       <w:pPr>
         <w:pStyle w:val="Normal"/>
         <w:spacing w:lineRule="auto" w:line="360"/>
-        <w:ind w:left="449" w:right="0" w:hanging="0"/>
-        <w:jc w:val="left"/>
-        <w:rPr>
-          <w:rFonts w:ascii="Arial" w:hAnsi="Arial"/>
-          <w:b/>
-          <w:b/>
-          <w:bCs/>
-          <w:i w:val="false"/>
-          <w:i w:val="false"/>
-          <w:iCs w:val="false"/>
-          <w:sz w:val="30"/>
-          <w:szCs w:val="30"/>
-        </w:rPr>
-      </w:pPr>
-      <w:r>
-        <w:rPr>
-          <w:rFonts w:ascii="Arial" w:hAnsi="Arial"/>
-          <w:b/>
-          <w:bCs/>
-          <w:i w:val="false"/>
-          <w:iCs w:val="false"/>
-          <w:sz w:val="30"/>
-          <w:szCs w:val="30"/>
-        </w:rPr>
-      </w:r>
-    </w:p>
-    <w:p>
-      <w:pPr>
-        <w:pStyle w:val="Normal"/>
-        <w:spacing w:lineRule="auto" w:line="360"/>
-        <w:ind w:left="449" w:right="0" w:hanging="0"/>
+        <w:ind w:right="0" w:hanging="0"/>
         <w:jc w:val="left"/>
         <w:rPr/>
       </w:pPr>
@@ -4297,19 +4048,8 @@
           <w:sz w:val="30"/>
           <w:szCs w:val="30"/>
         </w:rPr>
-        <w:t>4</w:t>
-      </w:r>
-      <w:r>
-        <w:rPr>
-          <w:rFonts w:ascii="Arial" w:hAnsi="Arial"/>
-          <w:b/>
-          <w:bCs/>
-          <w:i w:val="false"/>
-          <w:iCs w:val="false"/>
-          <w:sz w:val="30"/>
-          <w:szCs w:val="30"/>
-        </w:rPr>
-        <w:t>.8   Edit profile sequence diagram</w:t>
+        <w:tab/>
+        <w:t>4.8   Edit profile sequence diagram</w:t>
       </w:r>
     </w:p>
     <w:p>
@@ -4341,7 +4081,7 @@
           <w:szCs w:val="30"/>
         </w:rPr>
         <w:drawing>
-          <wp:anchor behindDoc="0" distT="0" distB="0" distL="0" distR="0" simplePos="0" locked="0" layoutInCell="1" allowOverlap="1" relativeHeight="8">
+          <wp:anchor behindDoc="0" distT="0" distB="0" distL="0" distR="0" simplePos="0" locked="0" layoutInCell="1" allowOverlap="1" relativeHeight="6">
             <wp:simplePos x="0" y="0"/>
             <wp:positionH relativeFrom="column">
               <wp:posOffset>663575</wp:posOffset>
@@ -5111,77 +4851,22 @@
       <w:pPr>
         <w:pStyle w:val="Normal"/>
         <w:spacing w:lineRule="auto" w:line="360"/>
-        <w:ind w:left="449" w:right="0" w:hanging="0"/>
-        <w:jc w:val="left"/>
-        <w:rPr>
-          <w:rFonts w:ascii="Arial" w:hAnsi="Arial"/>
-          <w:b/>
-          <w:b/>
-          <w:bCs/>
-          <w:i w:val="false"/>
-          <w:i w:val="false"/>
-          <w:iCs w:val="false"/>
-          <w:sz w:val="30"/>
-          <w:szCs w:val="30"/>
-        </w:rPr>
-      </w:pPr>
-      <w:r>
+        <w:ind w:right="0" w:hanging="0"/>
+        <w:jc w:val="left"/>
         <w:rPr/>
-      </w:r>
-    </w:p>
-    <w:p>
-      <w:pPr>
-        <w:pStyle w:val="Normal"/>
-        <w:spacing w:lineRule="auto" w:line="360"/>
-        <w:ind w:left="449" w:right="0" w:hanging="0"/>
-        <w:jc w:val="left"/>
-        <w:rPr>
-          <w:rFonts w:ascii="Arial" w:hAnsi="Arial"/>
-          <w:b/>
-          <w:b/>
-          <w:bCs/>
-          <w:i w:val="false"/>
-          <w:i w:val="false"/>
-          <w:iCs w:val="false"/>
-          <w:sz w:val="30"/>
-          <w:szCs w:val="30"/>
-        </w:rPr>
-      </w:pPr>
-      <w:r>
-        <w:rPr/>
-      </w:r>
-    </w:p>
-    <w:p>
-      <w:pPr>
-        <w:pStyle w:val="Normal"/>
-        <w:spacing w:lineRule="auto" w:line="360"/>
-        <w:ind w:left="449" w:right="0" w:hanging="0"/>
-        <w:jc w:val="left"/>
-        <w:rPr/>
-      </w:pPr>
-      <w:r>
-        <w:rPr>
-          <w:rFonts w:ascii="Arial" w:hAnsi="Arial"/>
-          <w:b/>
-          <w:bCs/>
-          <w:i w:val="false"/>
-          <w:iCs w:val="false"/>
-          <w:sz w:val="30"/>
-          <w:szCs w:val="30"/>
-        </w:rPr>
-        <w:t>4</w:t>
-      </w:r>
-      <w:r>
-        <w:rPr>
-          <w:rFonts w:ascii="Arial" w:hAnsi="Arial"/>
-          <w:b/>
-          <w:bCs/>
-          <w:i w:val="false"/>
-          <w:iCs w:val="false"/>
-          <w:sz w:val="30"/>
-          <w:szCs w:val="30"/>
-        </w:rPr>
-        <w:t>.9   Delete members’ comments sequence diagram</w:t>
+      </w:pPr>
+      <w:r>
+        <w:rPr>
+          <w:rFonts w:ascii="Arial" w:hAnsi="Arial"/>
+          <w:b/>
+          <w:bCs/>
+          <w:i w:val="false"/>
+          <w:iCs w:val="false"/>
+          <w:sz w:val="30"/>
+          <w:szCs w:val="30"/>
+        </w:rPr>
+        <w:tab/>
+        <w:t>4.9   Delete members’ comments sequence diagram</w:t>
       </w:r>
     </w:p>
     <w:p>
@@ -5213,15 +4898,15 @@
           <w:szCs w:val="30"/>
         </w:rPr>
         <w:drawing>
-          <wp:anchor behindDoc="0" distT="0" distB="0" distL="0" distR="0" simplePos="0" locked="0" layoutInCell="1" allowOverlap="1" relativeHeight="4">
+          <wp:anchor behindDoc="0" distT="0" distB="0" distL="0" distR="0" simplePos="0" locked="0" layoutInCell="1" allowOverlap="1" relativeHeight="15">
             <wp:simplePos x="0" y="0"/>
             <wp:positionH relativeFrom="column">
-              <wp:posOffset>133350</wp:posOffset>
+              <wp:posOffset>-313055</wp:posOffset>
             </wp:positionH>
             <wp:positionV relativeFrom="paragraph">
-              <wp:posOffset>14605</wp:posOffset>
+              <wp:posOffset>163195</wp:posOffset>
             </wp:positionV>
-            <wp:extent cx="5881370" cy="8220075"/>
+            <wp:extent cx="7052310" cy="6607810"/>
             <wp:effectExtent l="0" t="0" r="0" b="0"/>
             <wp:wrapTopAndBottom/>
             <wp:docPr id="13" name="Image10" descr=""/>
@@ -5246,7 +4931,7 @@
                   <pic:spPr bwMode="auto">
                     <a:xfrm>
                       <a:off x="0" y="0"/>
-                      <a:ext cx="5881370" cy="8220075"/>
+                      <a:ext cx="7052310" cy="6607810"/>
                     </a:xfrm>
                     <a:prstGeom prst="rect">
                       <a:avLst/>
@@ -5272,33 +4957,15 @@
           <w:b/>
           <w:b/>
           <w:bCs/>
-          <w:sz w:val="30"/>
-          <w:szCs w:val="30"/>
-        </w:rPr>
-      </w:pPr>
-      <w:r>
-        <w:rPr>
-          <w:rFonts w:ascii="Arial" w:hAnsi="Arial"/>
-          <w:b/>
-          <w:bCs/>
-          <w:i w:val="false"/>
-          <w:iCs w:val="false"/>
-          <w:sz w:val="30"/>
-          <w:szCs w:val="30"/>
-        </w:rPr>
-        <w:t>4</w:t>
-      </w:r>
-      <w:r>
-        <w:rPr>
-          <w:rFonts w:ascii="Arial" w:hAnsi="Arial"/>
-          <w:b/>
-          <w:bCs/>
-          <w:i w:val="false"/>
-          <w:iCs w:val="false"/>
-          <w:sz w:val="30"/>
-          <w:szCs w:val="30"/>
-        </w:rPr>
-        <w:t>.10 Delete members’ posts sequence diagram</w:t>
+          <w:i w:val="false"/>
+          <w:i w:val="false"/>
+          <w:iCs w:val="false"/>
+          <w:sz w:val="30"/>
+          <w:szCs w:val="30"/>
+        </w:rPr>
+      </w:pPr>
+      <w:r>
+        <w:rPr/>
       </w:r>
     </w:p>
     <w:p>
@@ -5309,12 +4976,107 @@
         <w:spacing w:lineRule="auto" w:line="360"/>
         <w:ind w:left="449" w:right="0" w:hanging="0"/>
         <w:jc w:val="left"/>
+        <w:rPr>
+          <w:rFonts w:ascii="Arial" w:hAnsi="Arial"/>
+          <w:b/>
+          <w:b/>
+          <w:bCs/>
+          <w:i w:val="false"/>
+          <w:i w:val="false"/>
+          <w:iCs w:val="false"/>
+          <w:sz w:val="30"/>
+          <w:szCs w:val="30"/>
+        </w:rPr>
+      </w:pPr>
+      <w:r>
+        <w:rPr/>
+      </w:r>
+    </w:p>
+    <w:p>
+      <w:pPr>
+        <w:pStyle w:val="Normal"/>
+        <w:widowControl/>
+        <w:bidi w:val="0"/>
+        <w:spacing w:lineRule="auto" w:line="360"/>
+        <w:ind w:left="449" w:right="0" w:hanging="0"/>
+        <w:jc w:val="left"/>
+        <w:rPr>
+          <w:rFonts w:ascii="Arial" w:hAnsi="Arial"/>
+          <w:b/>
+          <w:b/>
+          <w:bCs/>
+          <w:i w:val="false"/>
+          <w:i w:val="false"/>
+          <w:iCs w:val="false"/>
+          <w:sz w:val="30"/>
+          <w:szCs w:val="30"/>
+        </w:rPr>
+      </w:pPr>
+      <w:r>
+        <w:rPr/>
+      </w:r>
+    </w:p>
+    <w:p>
+      <w:pPr>
+        <w:pStyle w:val="Normal"/>
+        <w:widowControl/>
+        <w:bidi w:val="0"/>
+        <w:spacing w:lineRule="auto" w:line="360"/>
+        <w:ind w:left="449" w:right="0" w:hanging="0"/>
+        <w:jc w:val="left"/>
+        <w:rPr>
+          <w:rFonts w:ascii="Arial" w:hAnsi="Arial"/>
+          <w:b/>
+          <w:b/>
+          <w:bCs/>
+          <w:i w:val="false"/>
+          <w:i w:val="false"/>
+          <w:iCs w:val="false"/>
+          <w:sz w:val="30"/>
+          <w:szCs w:val="30"/>
+        </w:rPr>
+      </w:pPr>
+      <w:r>
+        <w:rPr/>
+      </w:r>
+    </w:p>
+    <w:p>
+      <w:pPr>
+        <w:pStyle w:val="Normal"/>
+        <w:widowControl/>
+        <w:bidi w:val="0"/>
+        <w:spacing w:lineRule="auto" w:line="360"/>
+        <w:ind w:left="449" w:right="0" w:hanging="0"/>
+        <w:jc w:val="left"/>
+        <w:rPr/>
+      </w:pPr>
+      <w:r>
+        <w:rPr>
+          <w:rFonts w:ascii="Arial" w:hAnsi="Arial"/>
+          <w:b/>
+          <w:bCs/>
+          <w:i w:val="false"/>
+          <w:iCs w:val="false"/>
+          <w:sz w:val="30"/>
+          <w:szCs w:val="30"/>
+        </w:rPr>
+        <w:t>4.10 Delete members’ posts sequence diagram</w:t>
+      </w:r>
+    </w:p>
+    <w:p>
+      <w:pPr>
+        <w:pStyle w:val="Normal"/>
+        <w:widowControl/>
+        <w:bidi w:val="0"/>
+        <w:spacing w:lineRule="auto" w:line="360"/>
+        <w:ind w:left="449" w:right="0" w:hanging="0"/>
+        <w:jc w:val="left"/>
         <w:rPr/>
       </w:pPr>
       <w:r>
         <w:rPr/>
         <w:drawing>
-          <wp:anchor behindDoc="0" distT="0" distB="0" distL="0" distR="0" simplePos="0" locked="0" layoutInCell="1" allowOverlap="1" relativeHeight="9">
+          <wp:anchor behindDoc="0" distT="0" distB="0" distL="0" distR="0" simplePos="0" locked="0" layoutInCell="1" allowOverlap="1" relativeHeight="7">
             <wp:simplePos x="0" y="0"/>
             <wp:positionH relativeFrom="column">
               <wp:posOffset>-720090</wp:posOffset>
@@ -5387,7 +5149,6 @@
         </w:tabs>
         <w:ind w:left="1429" w:hanging="360"/>
       </w:pPr>
-      <w:rPr/>
     </w:lvl>
     <w:lvl w:ilvl="1">
       <w:start w:val="1"/>
@@ -5400,7 +5161,6 @@
         </w:tabs>
         <w:ind w:left="1789" w:hanging="360"/>
       </w:pPr>
-      <w:rPr/>
     </w:lvl>
     <w:lvl w:ilvl="2">
       <w:start w:val="1"/>
@@ -5413,7 +5173,6 @@
         </w:tabs>
         <w:ind w:left="2149" w:hanging="360"/>
       </w:pPr>
-      <w:rPr/>
     </w:lvl>
     <w:lvl w:ilvl="3">
       <w:start w:val="1"/>
@@ -5426,7 +5185,6 @@
         </w:tabs>
         <w:ind w:left="2509" w:hanging="360"/>
       </w:pPr>
-      <w:rPr/>
     </w:lvl>
     <w:lvl w:ilvl="4">
       <w:start w:val="1"/>
@@ -5439,7 +5197,6 @@
         </w:tabs>
         <w:ind w:left="2869" w:hanging="360"/>
       </w:pPr>
-      <w:rPr/>
     </w:lvl>
     <w:lvl w:ilvl="5">
       <w:start w:val="1"/>
@@ -5452,7 +5209,6 @@
         </w:tabs>
         <w:ind w:left="3229" w:hanging="360"/>
       </w:pPr>
-      <w:rPr/>
     </w:lvl>
     <w:lvl w:ilvl="6">
       <w:start w:val="1"/>
@@ -5465,7 +5221,6 @@
         </w:tabs>
         <w:ind w:left="3589" w:hanging="360"/>
       </w:pPr>
-      <w:rPr/>
     </w:lvl>
     <w:lvl w:ilvl="7">
       <w:start w:val="1"/>
@@ -5478,7 +5233,6 @@
         </w:tabs>
         <w:ind w:left="3949" w:hanging="360"/>
       </w:pPr>
-      <w:rPr/>
     </w:lvl>
     <w:lvl w:ilvl="8">
       <w:start w:val="1"/>
@@ -5491,7 +5245,6 @@
         </w:tabs>
         <w:ind w:left="4309" w:hanging="360"/>
       </w:pPr>
-      <w:rPr/>
     </w:lvl>
   </w:abstractNum>
   <w:abstractNum w:abstractNumId="2">
@@ -5506,7 +5259,6 @@
         </w:tabs>
         <w:ind w:left="1440" w:hanging="360"/>
       </w:pPr>
-      <w:rPr/>
     </w:lvl>
     <w:lvl w:ilvl="1">
       <w:start w:val="1"/>
@@ -5519,7 +5271,6 @@
         </w:tabs>
         <w:ind w:left="1800" w:hanging="360"/>
       </w:pPr>
-      <w:rPr/>
     </w:lvl>
     <w:lvl w:ilvl="2">
       <w:start w:val="1"/>
@@ -5532,7 +5283,6 @@
         </w:tabs>
         <w:ind w:left="2160" w:hanging="360"/>
       </w:pPr>
-      <w:rPr/>
     </w:lvl>
     <w:lvl w:ilvl="3">
       <w:start w:val="1"/>
@@ -5545,7 +5295,6 @@
         </w:tabs>
         <w:ind w:left="2520" w:hanging="360"/>
       </w:pPr>
-      <w:rPr/>
     </w:lvl>
     <w:lvl w:ilvl="4">
       <w:start w:val="1"/>
@@ -5558,7 +5307,6 @@
         </w:tabs>
         <w:ind w:left="2880" w:hanging="360"/>
       </w:pPr>
-      <w:rPr/>
     </w:lvl>
     <w:lvl w:ilvl="5">
       <w:start w:val="1"/>
@@ -5571,7 +5319,6 @@
         </w:tabs>
         <w:ind w:left="3240" w:hanging="360"/>
       </w:pPr>
-      <w:rPr/>
     </w:lvl>
     <w:lvl w:ilvl="6">
       <w:start w:val="1"/>
@@ -5584,7 +5331,6 @@
         </w:tabs>
         <w:ind w:left="3600" w:hanging="360"/>
       </w:pPr>
-      <w:rPr/>
     </w:lvl>
     <w:lvl w:ilvl="7">
       <w:start w:val="1"/>
@@ -5597,7 +5343,6 @@
         </w:tabs>
         <w:ind w:left="3960" w:hanging="360"/>
       </w:pPr>
-      <w:rPr/>
     </w:lvl>
     <w:lvl w:ilvl="8">
       <w:start w:val="1"/>
@@ -5610,7 +5355,6 @@
         </w:tabs>
         <w:ind w:left="4320" w:hanging="360"/>
       </w:pPr>
-      <w:rPr/>
     </w:lvl>
   </w:abstractNum>
   <w:abstractNum w:abstractNumId="3">

</xml_diff>